<commit_message>
DBMS: Finish the report of 'TP5'by adding 'logging';
</commit_message>
<xml_diff>
--- a/DBMS/TP5/Report.docx
+++ b/DBMS/TP5/Report.docx
@@ -492,7 +492,7 @@
       <w:pPr>
         <w:pStyle w:val="ListParagraph"/>
         <w:spacing w:after="0"/>
-        <w:ind w:left="360"/>
+        <w:ind w:left="504"/>
         <w:rPr>
           <w:rFonts w:ascii="Calibri" w:hAnsi="Calibri" w:cs="Calibri"/>
           <w:b/>
@@ -529,7 +529,7 @@
       <w:pPr>
         <w:pStyle w:val="ListParagraph"/>
         <w:spacing w:after="0"/>
-        <w:ind w:left="360"/>
+        <w:ind w:left="504"/>
         <w:rPr>
           <w:rFonts w:ascii="Calibri" w:hAnsi="Calibri" w:cs="Calibri"/>
           <w:sz w:val="24"/>
@@ -705,7 +705,7 @@
     <w:p>
       <w:pPr>
         <w:spacing w:after="0"/>
-        <w:ind w:left="360"/>
+        <w:ind w:left="504"/>
         <w:rPr>
           <w:rFonts w:ascii="Calibri" w:hAnsi="Calibri" w:cs="Calibri"/>
           <w:sz w:val="24"/>
@@ -734,7 +734,7 @@
     <w:p>
       <w:pPr>
         <w:spacing w:after="0"/>
-        <w:ind w:left="360"/>
+        <w:ind w:left="504"/>
         <w:rPr>
           <w:rFonts w:ascii="Calibri" w:hAnsi="Calibri" w:cs="Calibri"/>
           <w:b/>
@@ -759,7 +759,7 @@
     <w:p>
       <w:pPr>
         <w:spacing w:after="0"/>
-        <w:ind w:left="360"/>
+        <w:ind w:left="504"/>
         <w:rPr>
           <w:rFonts w:ascii="Calibri" w:hAnsi="Calibri" w:cs="Calibri"/>
           <w:sz w:val="24"/>
@@ -805,7 +805,7 @@
       <w:pPr>
         <w:keepNext/>
         <w:spacing w:after="0"/>
-        <w:ind w:left="360"/>
+        <w:ind w:left="504"/>
         <w:jc w:val="center"/>
       </w:pPr>
       <w:r>
@@ -832,7 +832,7 @@
                     <pic:cNvPicPr/>
                   </pic:nvPicPr>
                   <pic:blipFill>
-                    <a:blip r:embed="rId5">
+                    <a:blip r:embed="rId6">
                       <a:extLst>
                         <a:ext uri="{28A0092B-C50C-407E-A947-70E740481C1C}">
                           <a14:useLocalDpi xmlns:a14="http://schemas.microsoft.com/office/drawing/2010/main" val="0"/>
@@ -862,6 +862,7 @@
     <w:p>
       <w:pPr>
         <w:pStyle w:val="Caption"/>
+        <w:ind w:left="504"/>
         <w:jc w:val="center"/>
         <w:rPr>
           <w:rFonts w:ascii="Calibri" w:hAnsi="Calibri" w:cs="Calibri"/>
@@ -897,7 +898,7 @@
     <w:p>
       <w:pPr>
         <w:spacing w:after="0"/>
-        <w:ind w:left="360"/>
+        <w:ind w:left="504"/>
         <w:rPr>
           <w:rFonts w:ascii="Calibri" w:hAnsi="Calibri" w:cs="Calibri"/>
           <w:sz w:val="24"/>
@@ -917,7 +918,7 @@
       <w:pPr>
         <w:keepNext/>
         <w:spacing w:after="0"/>
-        <w:ind w:left="360"/>
+        <w:ind w:left="504"/>
         <w:jc w:val="center"/>
       </w:pPr>
       <w:r>
@@ -944,7 +945,7 @@
                     <pic:cNvPicPr/>
                   </pic:nvPicPr>
                   <pic:blipFill>
-                    <a:blip r:embed="rId6">
+                    <a:blip r:embed="rId7">
                       <a:extLst>
                         <a:ext uri="{28A0092B-C50C-407E-A947-70E740481C1C}">
                           <a14:useLocalDpi xmlns:a14="http://schemas.microsoft.com/office/drawing/2010/main" val="0"/>
@@ -974,6 +975,7 @@
     <w:p>
       <w:pPr>
         <w:pStyle w:val="Caption"/>
+        <w:ind w:left="504"/>
         <w:jc w:val="center"/>
         <w:rPr>
           <w:rFonts w:ascii="Calibri" w:hAnsi="Calibri" w:cs="Calibri"/>
@@ -1012,33 +1014,32 @@
     <w:p>
       <w:pPr>
         <w:spacing w:after="0"/>
-        <w:ind w:left="360"/>
-        <w:rPr>
-          <w:rFonts w:ascii="Calibri" w:hAnsi="Calibri" w:cs="Calibri"/>
-          <w:sz w:val="24"/>
-          <w:szCs w:val="24"/>
-        </w:rPr>
-      </w:pPr>
-    </w:p>
-    <w:p/>
-    <w:p>
-      <w:pPr>
-        <w:ind w:left="360"/>
+        <w:ind w:left="504"/>
+        <w:rPr>
+          <w:rFonts w:ascii="Calibri" w:hAnsi="Calibri" w:cs="Calibri"/>
+          <w:sz w:val="24"/>
+          <w:szCs w:val="24"/>
+        </w:rPr>
+      </w:pPr>
+    </w:p>
+    <w:p>
+      <w:pPr>
+        <w:ind w:left="504"/>
+      </w:pPr>
+    </w:p>
+    <w:p>
+      <w:pPr>
+        <w:ind w:left="504"/>
       </w:pPr>
       <w:r>
         <w:lastRenderedPageBreak/>
-        <w:t>Now, let us start another transaction and delete records from the table having age = 25 and finally we use COMMI</w:t>
-      </w:r>
-      <w:bookmarkStart w:id="0" w:name="_GoBack"/>
-      <w:bookmarkEnd w:id="0"/>
-      <w:r>
-        <w:t>T command to commit all the changes.</w:t>
+        <w:t>Now, let us start another transaction and delete records from the table having age = 25 and finally we use COMMIT command to commit all the changes.</w:t>
       </w:r>
     </w:p>
     <w:p>
       <w:pPr>
         <w:keepNext/>
-        <w:ind w:left="360"/>
+        <w:ind w:left="504"/>
       </w:pPr>
       <w:r>
         <w:rPr>
@@ -1061,7 +1062,7 @@
                     <pic:cNvPicPr/>
                   </pic:nvPicPr>
                   <pic:blipFill>
-                    <a:blip r:embed="rId7">
+                    <a:blip r:embed="rId8">
                       <a:extLst>
                         <a:ext uri="{28A0092B-C50C-407E-A947-70E740481C1C}">
                           <a14:useLocalDpi xmlns:a14="http://schemas.microsoft.com/office/drawing/2010/main" val="0"/>
@@ -1091,6 +1092,7 @@
     <w:p>
       <w:pPr>
         <w:pStyle w:val="Caption"/>
+        <w:ind w:left="504"/>
         <w:jc w:val="center"/>
         <w:rPr>
           <w:lang w:val="fr-FR"/>
@@ -1131,6 +1133,1359 @@
         </w:rPr>
       </w:pPr>
     </w:p>
+    <w:p>
+      <w:pPr>
+        <w:pStyle w:val="ListParagraph"/>
+        <w:numPr>
+          <w:ilvl w:val="0"/>
+          <w:numId w:val="7"/>
+        </w:numPr>
+        <w:ind w:left="504"/>
+        <w:rPr>
+          <w:rFonts w:ascii="Calibri" w:hAnsi="Calibri" w:cs="Calibri"/>
+          <w:b/>
+          <w:bCs/>
+          <w:sz w:val="24"/>
+          <w:szCs w:val="24"/>
+          <w:u w:val="single"/>
+        </w:rPr>
+      </w:pPr>
+      <w:r>
+        <w:rPr>
+          <w:rFonts w:ascii="Calibri" w:hAnsi="Calibri" w:cs="Calibri"/>
+          <w:b/>
+          <w:bCs/>
+          <w:sz w:val="24"/>
+          <w:szCs w:val="24"/>
+          <w:u w:val="single"/>
+        </w:rPr>
+        <w:t>Logging:</w:t>
+      </w:r>
+    </w:p>
+    <w:p>
+      <w:pPr>
+        <w:pStyle w:val="ListParagraph"/>
+        <w:ind w:left="504"/>
+        <w:rPr>
+          <w:rFonts w:ascii="Calibri" w:hAnsi="Calibri" w:cs="Calibri"/>
+          <w:sz w:val="24"/>
+          <w:szCs w:val="24"/>
+        </w:rPr>
+      </w:pPr>
+      <w:r>
+        <w:rPr>
+          <w:rFonts w:ascii="Calibri" w:hAnsi="Calibri" w:cs="Calibri"/>
+          <w:sz w:val="24"/>
+          <w:szCs w:val="24"/>
+        </w:rPr>
+        <w:t xml:space="preserve">Enabling logging within PostgreSQL is made quite easy by altering a handful of configuration settings and then restarting the server. While these settings can be altered “in memory”, thereby enabling temporary logging for only that particular client session, we’ll </w:t>
+      </w:r>
+      <w:r>
+        <w:rPr>
+          <w:rFonts w:ascii="Calibri" w:hAnsi="Calibri" w:cs="Calibri"/>
+          <w:sz w:val="24"/>
+          <w:szCs w:val="24"/>
+        </w:rPr>
+        <w:t>see</w:t>
+      </w:r>
+      <w:r>
+        <w:rPr>
+          <w:rFonts w:ascii="Calibri" w:hAnsi="Calibri" w:cs="Calibri"/>
+          <w:sz w:val="24"/>
+          <w:szCs w:val="24"/>
+        </w:rPr>
+        <w:t xml:space="preserve"> how to configure </w:t>
+      </w:r>
+      <w:proofErr w:type="spellStart"/>
+      <w:r>
+        <w:rPr>
+          <w:rFonts w:ascii="Calibri" w:hAnsi="Calibri" w:cs="Calibri"/>
+          <w:sz w:val="24"/>
+          <w:szCs w:val="24"/>
+        </w:rPr>
+        <w:t>postgres</w:t>
+      </w:r>
+      <w:proofErr w:type="spellEnd"/>
+      <w:r>
+        <w:rPr>
+          <w:rFonts w:ascii="Calibri" w:hAnsi="Calibri" w:cs="Calibri"/>
+          <w:sz w:val="24"/>
+          <w:szCs w:val="24"/>
+        </w:rPr>
+        <w:t xml:space="preserve"> to permanently create iterative log files for all sessions and connections.</w:t>
+      </w:r>
+    </w:p>
+    <w:p>
+      <w:pPr>
+        <w:pStyle w:val="ListParagraph"/>
+        <w:ind w:left="504"/>
+        <w:rPr>
+          <w:rFonts w:ascii="Calibri" w:hAnsi="Calibri" w:cs="Calibri"/>
+          <w:b/>
+          <w:bCs/>
+          <w:sz w:val="24"/>
+          <w:szCs w:val="24"/>
+          <w:u w:val="single"/>
+        </w:rPr>
+      </w:pPr>
+      <w:r>
+        <w:rPr>
+          <w:rFonts w:ascii="Calibri" w:hAnsi="Calibri" w:cs="Calibri"/>
+          <w:b/>
+          <w:bCs/>
+          <w:sz w:val="24"/>
+          <w:szCs w:val="24"/>
+          <w:u w:val="single"/>
+        </w:rPr>
+        <w:t>Locating the Configuration File</w:t>
+      </w:r>
+      <w:r>
+        <w:rPr>
+          <w:rFonts w:ascii="Calibri" w:hAnsi="Calibri" w:cs="Calibri"/>
+          <w:b/>
+          <w:bCs/>
+          <w:sz w:val="24"/>
+          <w:szCs w:val="24"/>
+          <w:u w:val="single"/>
+        </w:rPr>
+        <w:t>:</w:t>
+      </w:r>
+    </w:p>
+    <w:p>
+      <w:pPr>
+        <w:pStyle w:val="ListParagraph"/>
+        <w:ind w:left="504"/>
+        <w:rPr>
+          <w:rFonts w:ascii="Calibri" w:hAnsi="Calibri" w:cs="Calibri"/>
+          <w:sz w:val="24"/>
+          <w:szCs w:val="24"/>
+        </w:rPr>
+      </w:pPr>
+      <w:r>
+        <w:rPr>
+          <w:rFonts w:ascii="Calibri" w:hAnsi="Calibri" w:cs="Calibri"/>
+          <w:sz w:val="24"/>
+          <w:szCs w:val="24"/>
+        </w:rPr>
+        <w:t xml:space="preserve">The first thing we must know </w:t>
+      </w:r>
+      <w:r>
+        <w:rPr>
+          <w:rFonts w:ascii="Calibri" w:hAnsi="Calibri" w:cs="Calibri"/>
+          <w:sz w:val="24"/>
+          <w:szCs w:val="24"/>
+        </w:rPr>
+        <w:t xml:space="preserve">where the </w:t>
+      </w:r>
+      <w:proofErr w:type="spellStart"/>
+      <w:r>
+        <w:rPr>
+          <w:rFonts w:ascii="Calibri" w:hAnsi="Calibri" w:cs="Calibri"/>
+          <w:color w:val="2E74B5" w:themeColor="accent1" w:themeShade="BF"/>
+          <w:sz w:val="24"/>
+          <w:szCs w:val="24"/>
+        </w:rPr>
+        <w:t>postgresql.conf</w:t>
+      </w:r>
+      <w:proofErr w:type="spellEnd"/>
+      <w:r>
+        <w:rPr>
+          <w:rFonts w:ascii="Calibri" w:hAnsi="Calibri" w:cs="Calibri"/>
+          <w:color w:val="2E74B5" w:themeColor="accent1" w:themeShade="BF"/>
+          <w:sz w:val="24"/>
+          <w:szCs w:val="24"/>
+        </w:rPr>
+        <w:t xml:space="preserve"> </w:t>
+      </w:r>
+      <w:r>
+        <w:rPr>
+          <w:rFonts w:ascii="Calibri" w:hAnsi="Calibri" w:cs="Calibri"/>
+          <w:sz w:val="24"/>
+          <w:szCs w:val="24"/>
+        </w:rPr>
+        <w:t>config file is located</w:t>
+      </w:r>
+      <w:r>
+        <w:rPr>
+          <w:rFonts w:ascii="Calibri" w:hAnsi="Calibri" w:cs="Calibri"/>
+          <w:sz w:val="24"/>
+          <w:szCs w:val="24"/>
+        </w:rPr>
+        <w:t xml:space="preserve">, </w:t>
+      </w:r>
+      <w:r>
+        <w:rPr>
+          <w:rFonts w:ascii="Calibri" w:hAnsi="Calibri" w:cs="Calibri"/>
+          <w:sz w:val="24"/>
+          <w:szCs w:val="24"/>
+        </w:rPr>
+        <w:t>the simplest method for finding the location is</w:t>
+      </w:r>
+      <w:r>
+        <w:rPr>
+          <w:rFonts w:ascii="Calibri" w:hAnsi="Calibri" w:cs="Calibri"/>
+          <w:sz w:val="24"/>
+          <w:szCs w:val="24"/>
+        </w:rPr>
+        <w:t xml:space="preserve"> to execute this command: </w:t>
+      </w:r>
+    </w:p>
+    <w:p>
+      <w:pPr>
+        <w:pStyle w:val="ListParagraph"/>
+        <w:keepNext/>
+        <w:ind w:left="504"/>
+      </w:pPr>
+      <w:r>
+        <w:rPr>
+          <w:rFonts w:ascii="Calibri" w:hAnsi="Calibri" w:cs="Calibri"/>
+          <w:noProof/>
+          <w:sz w:val="24"/>
+          <w:szCs w:val="24"/>
+          <w:lang w:eastAsia="en-GB"/>
+        </w:rPr>
+        <w:drawing>
+          <wp:inline distT="0" distB="0" distL="0" distR="0" wp14:anchorId="015B30B6" wp14:editId="22686F24">
+            <wp:extent cx="5731510" cy="676910"/>
+            <wp:effectExtent l="0" t="0" r="2540" b="8890"/>
+            <wp:docPr id="1" name="Picture 1"/>
+            <wp:cNvGraphicFramePr>
+              <a:graphicFrameLocks xmlns:a="http://schemas.openxmlformats.org/drawingml/2006/main" noChangeAspect="1"/>
+            </wp:cNvGraphicFramePr>
+            <a:graphic xmlns:a="http://schemas.openxmlformats.org/drawingml/2006/main">
+              <a:graphicData uri="http://schemas.openxmlformats.org/drawingml/2006/picture">
+                <pic:pic xmlns:pic="http://schemas.openxmlformats.org/drawingml/2006/picture">
+                  <pic:nvPicPr>
+                    <pic:cNvPr id="1" name="show_config_file.png"/>
+                    <pic:cNvPicPr/>
+                  </pic:nvPicPr>
+                  <pic:blipFill>
+                    <a:blip r:embed="rId9">
+                      <a:extLst>
+                        <a:ext uri="{28A0092B-C50C-407E-A947-70E740481C1C}">
+                          <a14:useLocalDpi xmlns:a14="http://schemas.microsoft.com/office/drawing/2010/main" val="0"/>
+                        </a:ext>
+                      </a:extLst>
+                    </a:blip>
+                    <a:stretch>
+                      <a:fillRect/>
+                    </a:stretch>
+                  </pic:blipFill>
+                  <pic:spPr>
+                    <a:xfrm>
+                      <a:off x="0" y="0"/>
+                      <a:ext cx="5731510" cy="676910"/>
+                    </a:xfrm>
+                    <a:prstGeom prst="rect">
+                      <a:avLst/>
+                    </a:prstGeom>
+                  </pic:spPr>
+                </pic:pic>
+              </a:graphicData>
+            </a:graphic>
+          </wp:inline>
+        </w:drawing>
+      </w:r>
+    </w:p>
+    <w:p>
+      <w:pPr>
+        <w:pStyle w:val="Caption"/>
+        <w:jc w:val="center"/>
+        <w:rPr>
+          <w:rFonts w:ascii="Calibri" w:hAnsi="Calibri" w:cs="Calibri"/>
+          <w:sz w:val="24"/>
+          <w:szCs w:val="24"/>
+        </w:rPr>
+      </w:pPr>
+      <w:r>
+        <w:t xml:space="preserve">Figure </w:t>
+      </w:r>
+      <w:r>
+        <w:fldChar w:fldCharType="begin"/>
+      </w:r>
+      <w:r>
+        <w:instrText xml:space="preserve"> SEQ Figure \* ARABIC </w:instrText>
+      </w:r>
+      <w:r>
+        <w:fldChar w:fldCharType="separate"/>
+      </w:r>
+      <w:r>
+        <w:rPr>
+          <w:noProof/>
+        </w:rPr>
+        <w:t>4</w:t>
+      </w:r>
+      <w:r>
+        <w:fldChar w:fldCharType="end"/>
+      </w:r>
+      <w:r>
+        <w:t xml:space="preserve"> - Show Config_File Command</w:t>
+      </w:r>
+    </w:p>
+    <w:p>
+      <w:pPr>
+        <w:pStyle w:val="ListParagraph"/>
+        <w:rPr>
+          <w:rFonts w:ascii="Calibri" w:hAnsi="Calibri" w:cs="Calibri"/>
+          <w:sz w:val="24"/>
+          <w:szCs w:val="24"/>
+        </w:rPr>
+      </w:pPr>
+      <w:r>
+        <w:rPr>
+          <w:rFonts w:ascii="Calibri" w:hAnsi="Calibri" w:cs="Calibri"/>
+          <w:sz w:val="24"/>
+          <w:szCs w:val="24"/>
+        </w:rPr>
+        <w:t xml:space="preserve">Now just open that file with your </w:t>
+      </w:r>
+      <w:proofErr w:type="spellStart"/>
+      <w:r>
+        <w:rPr>
+          <w:rFonts w:ascii="Calibri" w:hAnsi="Calibri" w:cs="Calibri"/>
+          <w:sz w:val="24"/>
+          <w:szCs w:val="24"/>
+        </w:rPr>
+        <w:t>favorite</w:t>
+      </w:r>
+      <w:proofErr w:type="spellEnd"/>
+      <w:r>
+        <w:rPr>
+          <w:rFonts w:ascii="Calibri" w:hAnsi="Calibri" w:cs="Calibri"/>
+          <w:sz w:val="24"/>
+          <w:szCs w:val="24"/>
+        </w:rPr>
+        <w:t xml:space="preserve"> text editor and</w:t>
+      </w:r>
+      <w:r>
+        <w:rPr>
+          <w:rFonts w:ascii="Calibri" w:hAnsi="Calibri" w:cs="Calibri"/>
+          <w:sz w:val="24"/>
+          <w:szCs w:val="24"/>
+        </w:rPr>
+        <w:t xml:space="preserve"> we can start changing settings.</w:t>
+      </w:r>
+    </w:p>
+    <w:p>
+      <w:pPr>
+        <w:pStyle w:val="ListParagraph"/>
+        <w:rPr>
+          <w:rFonts w:ascii="Calibri" w:hAnsi="Calibri" w:cs="Calibri"/>
+          <w:b/>
+          <w:bCs/>
+          <w:sz w:val="24"/>
+          <w:szCs w:val="24"/>
+          <w:u w:val="single"/>
+        </w:rPr>
+      </w:pPr>
+      <w:r>
+        <w:rPr>
+          <w:rFonts w:ascii="Calibri" w:hAnsi="Calibri" w:cs="Calibri"/>
+          <w:b/>
+          <w:bCs/>
+          <w:sz w:val="24"/>
+          <w:szCs w:val="24"/>
+          <w:u w:val="single"/>
+        </w:rPr>
+        <w:t>Configuring PostgreSQL to Generate Log Output</w:t>
+      </w:r>
+      <w:r>
+        <w:rPr>
+          <w:rFonts w:ascii="Calibri" w:hAnsi="Calibri" w:cs="Calibri"/>
+          <w:b/>
+          <w:bCs/>
+          <w:sz w:val="24"/>
+          <w:szCs w:val="24"/>
+          <w:u w:val="single"/>
+        </w:rPr>
+        <w:t>:</w:t>
+      </w:r>
+    </w:p>
+    <w:p>
+      <w:pPr>
+        <w:ind w:left="504"/>
+        <w:rPr>
+          <w:rFonts w:ascii="Calibri" w:hAnsi="Calibri" w:cs="Calibri"/>
+          <w:sz w:val="24"/>
+          <w:szCs w:val="24"/>
+        </w:rPr>
+      </w:pPr>
+      <w:r>
+        <w:rPr>
+          <w:rFonts w:ascii="Calibri" w:hAnsi="Calibri" w:cs="Calibri"/>
+          <w:sz w:val="24"/>
+          <w:szCs w:val="24"/>
+        </w:rPr>
+        <w:t xml:space="preserve">With the </w:t>
+      </w:r>
+      <w:proofErr w:type="spellStart"/>
+      <w:r>
+        <w:rPr>
+          <w:rFonts w:ascii="Calibri" w:hAnsi="Calibri" w:cs="Calibri"/>
+          <w:b/>
+          <w:bCs/>
+          <w:sz w:val="24"/>
+          <w:szCs w:val="24"/>
+          <w:u w:val="single"/>
+        </w:rPr>
+        <w:t>postgresql.conf</w:t>
+      </w:r>
+      <w:proofErr w:type="spellEnd"/>
+      <w:r>
+        <w:rPr>
+          <w:rFonts w:ascii="Calibri" w:hAnsi="Calibri" w:cs="Calibri"/>
+          <w:sz w:val="24"/>
+          <w:szCs w:val="24"/>
+        </w:rPr>
+        <w:t xml:space="preserve"> file open, scroll down to the </w:t>
+      </w:r>
+      <w:r>
+        <w:rPr>
+          <w:rFonts w:ascii="Calibri" w:hAnsi="Calibri" w:cs="Calibri"/>
+          <w:b/>
+          <w:bCs/>
+          <w:sz w:val="24"/>
+          <w:szCs w:val="24"/>
+        </w:rPr>
+        <w:t>ERROR REPORTING AND LOGGING</w:t>
+      </w:r>
+      <w:r>
+        <w:rPr>
+          <w:rFonts w:ascii="Calibri" w:hAnsi="Calibri" w:cs="Calibri"/>
+          <w:sz w:val="24"/>
+          <w:szCs w:val="24"/>
+        </w:rPr>
+        <w:t xml:space="preserve"> section and you’ll likely see a number of configuration options commented out. The most critical of these settings are </w:t>
+      </w:r>
+      <w:proofErr w:type="spellStart"/>
+      <w:r>
+        <w:rPr>
+          <w:rFonts w:ascii="Calibri" w:hAnsi="Calibri" w:cs="Calibri"/>
+          <w:b/>
+          <w:bCs/>
+          <w:sz w:val="24"/>
+          <w:szCs w:val="24"/>
+        </w:rPr>
+        <w:t>log_destination</w:t>
+      </w:r>
+      <w:proofErr w:type="spellEnd"/>
+      <w:r>
+        <w:rPr>
+          <w:rFonts w:ascii="Calibri" w:hAnsi="Calibri" w:cs="Calibri"/>
+          <w:sz w:val="24"/>
+          <w:szCs w:val="24"/>
+        </w:rPr>
+        <w:t xml:space="preserve"> and </w:t>
+      </w:r>
+      <w:proofErr w:type="spellStart"/>
+      <w:r>
+        <w:rPr>
+          <w:rFonts w:ascii="Calibri" w:hAnsi="Calibri" w:cs="Calibri"/>
+          <w:b/>
+          <w:bCs/>
+          <w:sz w:val="24"/>
+          <w:szCs w:val="24"/>
+        </w:rPr>
+        <w:t>logging_collector</w:t>
+      </w:r>
+      <w:proofErr w:type="spellEnd"/>
+      <w:r>
+        <w:rPr>
+          <w:rFonts w:ascii="Calibri" w:hAnsi="Calibri" w:cs="Calibri"/>
+          <w:sz w:val="24"/>
+          <w:szCs w:val="24"/>
+        </w:rPr>
+        <w:t>. Below are the recommended settings, though feel free to change these to suit your own needs:</w:t>
+      </w:r>
+    </w:p>
+    <w:p>
+      <w:pPr>
+        <w:pStyle w:val="ListParagraph"/>
+        <w:numPr>
+          <w:ilvl w:val="0"/>
+          <w:numId w:val="10"/>
+        </w:numPr>
+        <w:rPr>
+          <w:rFonts w:ascii="Calibri" w:hAnsi="Calibri" w:cs="Calibri"/>
+          <w:sz w:val="24"/>
+          <w:szCs w:val="24"/>
+        </w:rPr>
+      </w:pPr>
+      <w:proofErr w:type="spellStart"/>
+      <w:r>
+        <w:rPr>
+          <w:rFonts w:ascii="Calibri" w:hAnsi="Calibri" w:cs="Calibri"/>
+          <w:sz w:val="24"/>
+          <w:szCs w:val="24"/>
+        </w:rPr>
+        <w:t>log_destination</w:t>
+      </w:r>
+      <w:proofErr w:type="spellEnd"/>
+      <w:r>
+        <w:rPr>
+          <w:rFonts w:ascii="Calibri" w:hAnsi="Calibri" w:cs="Calibri"/>
+          <w:sz w:val="24"/>
+          <w:szCs w:val="24"/>
+        </w:rPr>
+        <w:t xml:space="preserve"> = '</w:t>
+      </w:r>
+      <w:proofErr w:type="spellStart"/>
+      <w:r>
+        <w:rPr>
+          <w:rFonts w:ascii="Calibri" w:hAnsi="Calibri" w:cs="Calibri"/>
+          <w:sz w:val="24"/>
+          <w:szCs w:val="24"/>
+        </w:rPr>
+        <w:t>csvlog</w:t>
+      </w:r>
+      <w:proofErr w:type="spellEnd"/>
+      <w:r>
+        <w:rPr>
+          <w:rFonts w:ascii="Calibri" w:hAnsi="Calibri" w:cs="Calibri"/>
+          <w:sz w:val="24"/>
+          <w:szCs w:val="24"/>
+        </w:rPr>
+        <w:t>'</w:t>
+      </w:r>
+      <w:r>
+        <w:rPr>
+          <w:rFonts w:ascii="Calibri" w:hAnsi="Calibri" w:cs="Calibri"/>
+          <w:sz w:val="24"/>
+          <w:szCs w:val="24"/>
+        </w:rPr>
+        <w:t xml:space="preserve"> </w:t>
+      </w:r>
+      <w:r>
+        <w:rPr>
+          <w:rFonts w:ascii="Calibri" w:hAnsi="Calibri" w:cs="Calibri"/>
+          <w:sz w:val="24"/>
+          <w:szCs w:val="24"/>
+        </w:rPr>
+        <w:t>(</w:t>
+      </w:r>
+      <w:r>
+        <w:rPr>
+          <w:rFonts w:ascii="Calibri" w:hAnsi="Calibri" w:cs="Calibri"/>
+          <w:i/>
+          <w:iCs/>
+          <w:color w:val="595959" w:themeColor="text1" w:themeTint="A6"/>
+          <w:sz w:val="24"/>
+          <w:szCs w:val="24"/>
+        </w:rPr>
+        <w:t>where to log</w:t>
+      </w:r>
+      <w:r>
+        <w:rPr>
+          <w:rFonts w:ascii="Calibri" w:hAnsi="Calibri" w:cs="Calibri"/>
+          <w:sz w:val="24"/>
+          <w:szCs w:val="24"/>
+        </w:rPr>
+        <w:t>)</w:t>
+      </w:r>
+    </w:p>
+    <w:p>
+      <w:pPr>
+        <w:pStyle w:val="ListParagraph"/>
+        <w:numPr>
+          <w:ilvl w:val="0"/>
+          <w:numId w:val="10"/>
+        </w:numPr>
+        <w:rPr>
+          <w:rFonts w:ascii="Calibri" w:hAnsi="Calibri" w:cs="Calibri"/>
+          <w:sz w:val="24"/>
+          <w:szCs w:val="24"/>
+        </w:rPr>
+      </w:pPr>
+      <w:proofErr w:type="spellStart"/>
+      <w:r>
+        <w:rPr>
+          <w:rFonts w:ascii="Calibri" w:hAnsi="Calibri" w:cs="Calibri"/>
+          <w:sz w:val="24"/>
+          <w:szCs w:val="24"/>
+        </w:rPr>
+        <w:t>logging_collector</w:t>
+      </w:r>
+      <w:proofErr w:type="spellEnd"/>
+      <w:r>
+        <w:rPr>
+          <w:rFonts w:ascii="Calibri" w:hAnsi="Calibri" w:cs="Calibri"/>
+          <w:sz w:val="24"/>
+          <w:szCs w:val="24"/>
+        </w:rPr>
+        <w:t xml:space="preserve"> = on (</w:t>
+      </w:r>
+      <w:r>
+        <w:rPr>
+          <w:rFonts w:ascii="Calibri" w:hAnsi="Calibri" w:cs="Calibri"/>
+          <w:i/>
+          <w:iCs/>
+          <w:color w:val="595959" w:themeColor="text1" w:themeTint="A6"/>
+          <w:sz w:val="24"/>
+          <w:szCs w:val="24"/>
+        </w:rPr>
+        <w:t xml:space="preserve">Enable capturing of </w:t>
+      </w:r>
+      <w:proofErr w:type="spellStart"/>
+      <w:r>
+        <w:rPr>
+          <w:rFonts w:ascii="Calibri" w:hAnsi="Calibri" w:cs="Calibri"/>
+          <w:i/>
+          <w:iCs/>
+          <w:color w:val="595959" w:themeColor="text1" w:themeTint="A6"/>
+          <w:sz w:val="24"/>
+          <w:szCs w:val="24"/>
+        </w:rPr>
+        <w:t>stderr</w:t>
+      </w:r>
+      <w:proofErr w:type="spellEnd"/>
+      <w:r>
+        <w:rPr>
+          <w:rFonts w:ascii="Calibri" w:hAnsi="Calibri" w:cs="Calibri"/>
+          <w:i/>
+          <w:iCs/>
+          <w:color w:val="595959" w:themeColor="text1" w:themeTint="A6"/>
+          <w:sz w:val="24"/>
+          <w:szCs w:val="24"/>
+        </w:rPr>
+        <w:t xml:space="preserve"> and </w:t>
+      </w:r>
+      <w:proofErr w:type="spellStart"/>
+      <w:r>
+        <w:rPr>
+          <w:rFonts w:ascii="Calibri" w:hAnsi="Calibri" w:cs="Calibri"/>
+          <w:i/>
+          <w:iCs/>
+          <w:color w:val="595959" w:themeColor="text1" w:themeTint="A6"/>
+          <w:sz w:val="24"/>
+          <w:szCs w:val="24"/>
+        </w:rPr>
+        <w:t>csvlog</w:t>
+      </w:r>
+      <w:proofErr w:type="spellEnd"/>
+      <w:r>
+        <w:rPr>
+          <w:rFonts w:ascii="Calibri" w:hAnsi="Calibri" w:cs="Calibri"/>
+          <w:i/>
+          <w:iCs/>
+          <w:color w:val="595959" w:themeColor="text1" w:themeTint="A6"/>
+          <w:sz w:val="24"/>
+          <w:szCs w:val="24"/>
+        </w:rPr>
+        <w:t xml:space="preserve"> </w:t>
+      </w:r>
+      <w:r>
+        <w:rPr>
+          <w:rFonts w:ascii="Calibri" w:hAnsi="Calibri" w:cs="Calibri"/>
+          <w:i/>
+          <w:iCs/>
+          <w:color w:val="595959" w:themeColor="text1" w:themeTint="A6"/>
+          <w:sz w:val="24"/>
+          <w:szCs w:val="24"/>
+        </w:rPr>
+        <w:t>into log files</w:t>
+      </w:r>
+      <w:r>
+        <w:rPr>
+          <w:rFonts w:ascii="Calibri" w:hAnsi="Calibri" w:cs="Calibri"/>
+          <w:sz w:val="24"/>
+          <w:szCs w:val="24"/>
+        </w:rPr>
+        <w:t>)</w:t>
+      </w:r>
+    </w:p>
+    <w:p>
+      <w:pPr>
+        <w:pStyle w:val="ListParagraph"/>
+        <w:numPr>
+          <w:ilvl w:val="0"/>
+          <w:numId w:val="10"/>
+        </w:numPr>
+        <w:rPr>
+          <w:rFonts w:ascii="Calibri" w:hAnsi="Calibri" w:cs="Calibri"/>
+          <w:sz w:val="24"/>
+          <w:szCs w:val="24"/>
+        </w:rPr>
+      </w:pPr>
+      <w:proofErr w:type="spellStart"/>
+      <w:r>
+        <w:rPr>
+          <w:rFonts w:ascii="Calibri" w:hAnsi="Calibri" w:cs="Calibri"/>
+          <w:sz w:val="24"/>
+          <w:szCs w:val="24"/>
+        </w:rPr>
+        <w:t>log_directory</w:t>
+      </w:r>
+      <w:proofErr w:type="spellEnd"/>
+      <w:r>
+        <w:rPr>
+          <w:rFonts w:ascii="Calibri" w:hAnsi="Calibri" w:cs="Calibri"/>
+          <w:sz w:val="24"/>
+          <w:szCs w:val="24"/>
+        </w:rPr>
+        <w:t xml:space="preserve"> = '</w:t>
+      </w:r>
+      <w:proofErr w:type="spellStart"/>
+      <w:r>
+        <w:rPr>
+          <w:rFonts w:ascii="Calibri" w:hAnsi="Calibri" w:cs="Calibri"/>
+          <w:sz w:val="24"/>
+          <w:szCs w:val="24"/>
+        </w:rPr>
+        <w:t>pg_log</w:t>
+      </w:r>
+      <w:proofErr w:type="spellEnd"/>
+      <w:r>
+        <w:rPr>
+          <w:rFonts w:ascii="Calibri" w:hAnsi="Calibri" w:cs="Calibri"/>
+          <w:sz w:val="24"/>
+          <w:szCs w:val="24"/>
+        </w:rPr>
+        <w:t>'</w:t>
+      </w:r>
+      <w:r>
+        <w:rPr>
+          <w:rFonts w:ascii="Calibri" w:hAnsi="Calibri" w:cs="Calibri"/>
+          <w:sz w:val="24"/>
+          <w:szCs w:val="24"/>
+        </w:rPr>
+        <w:t xml:space="preserve"> (</w:t>
+      </w:r>
+      <w:r>
+        <w:rPr>
+          <w:rFonts w:ascii="Calibri" w:hAnsi="Calibri" w:cs="Calibri"/>
+          <w:i/>
+          <w:iCs/>
+          <w:color w:val="595959" w:themeColor="text1" w:themeTint="A6"/>
+          <w:sz w:val="24"/>
+          <w:szCs w:val="24"/>
+        </w:rPr>
+        <w:t>directory where log files are written</w:t>
+      </w:r>
+      <w:r>
+        <w:rPr>
+          <w:rFonts w:ascii="Calibri" w:hAnsi="Calibri" w:cs="Calibri"/>
+          <w:sz w:val="24"/>
+          <w:szCs w:val="24"/>
+        </w:rPr>
+        <w:t>)</w:t>
+      </w:r>
+    </w:p>
+    <w:p>
+      <w:pPr>
+        <w:pStyle w:val="ListParagraph"/>
+        <w:numPr>
+          <w:ilvl w:val="0"/>
+          <w:numId w:val="10"/>
+        </w:numPr>
+        <w:rPr>
+          <w:rFonts w:ascii="Calibri" w:hAnsi="Calibri" w:cs="Calibri"/>
+          <w:sz w:val="24"/>
+          <w:szCs w:val="24"/>
+          <w:lang w:val="fr-FR"/>
+        </w:rPr>
+      </w:pPr>
+      <w:proofErr w:type="spellStart"/>
+      <w:r>
+        <w:rPr>
+          <w:rFonts w:ascii="Calibri" w:hAnsi="Calibri" w:cs="Calibri"/>
+          <w:sz w:val="24"/>
+          <w:szCs w:val="24"/>
+          <w:lang w:val="fr-FR"/>
+        </w:rPr>
+        <w:t>log_filename</w:t>
+      </w:r>
+      <w:proofErr w:type="spellEnd"/>
+      <w:r>
+        <w:rPr>
+          <w:rFonts w:ascii="Calibri" w:hAnsi="Calibri" w:cs="Calibri"/>
+          <w:sz w:val="24"/>
+          <w:szCs w:val="24"/>
+          <w:lang w:val="fr-FR"/>
+        </w:rPr>
+        <w:t xml:space="preserve"> = '</w:t>
+      </w:r>
+      <w:proofErr w:type="spellStart"/>
+      <w:r>
+        <w:rPr>
+          <w:rFonts w:ascii="Calibri" w:hAnsi="Calibri" w:cs="Calibri"/>
+          <w:sz w:val="24"/>
+          <w:szCs w:val="24"/>
+          <w:lang w:val="fr-FR"/>
+        </w:rPr>
+        <w:t>postgresql</w:t>
+      </w:r>
+      <w:proofErr w:type="spellEnd"/>
+      <w:r>
+        <w:rPr>
+          <w:rFonts w:ascii="Calibri" w:hAnsi="Calibri" w:cs="Calibri"/>
+          <w:sz w:val="24"/>
+          <w:szCs w:val="24"/>
+          <w:lang w:val="fr-FR"/>
+        </w:rPr>
+        <w:t>-%Y-%m-%d_%H%M%S.log'</w:t>
+      </w:r>
+      <w:r>
+        <w:rPr>
+          <w:rFonts w:ascii="Calibri" w:hAnsi="Calibri" w:cs="Calibri"/>
+          <w:sz w:val="24"/>
+          <w:szCs w:val="24"/>
+          <w:lang w:val="fr-FR"/>
+        </w:rPr>
+        <w:t xml:space="preserve"> (</w:t>
+      </w:r>
+      <w:r>
+        <w:rPr>
+          <w:rFonts w:ascii="Calibri" w:hAnsi="Calibri" w:cs="Calibri"/>
+          <w:i/>
+          <w:iCs/>
+          <w:color w:val="595959" w:themeColor="text1" w:themeTint="A6"/>
+          <w:sz w:val="24"/>
+          <w:szCs w:val="24"/>
+          <w:lang w:val="fr-FR"/>
+        </w:rPr>
+        <w:t xml:space="preserve">log file </w:t>
+      </w:r>
+      <w:proofErr w:type="spellStart"/>
+      <w:r>
+        <w:rPr>
+          <w:rFonts w:ascii="Calibri" w:hAnsi="Calibri" w:cs="Calibri"/>
+          <w:i/>
+          <w:iCs/>
+          <w:color w:val="595959" w:themeColor="text1" w:themeTint="A6"/>
+          <w:sz w:val="24"/>
+          <w:szCs w:val="24"/>
+          <w:lang w:val="fr-FR"/>
+        </w:rPr>
+        <w:t>name</w:t>
+      </w:r>
+      <w:proofErr w:type="spellEnd"/>
+      <w:r>
+        <w:rPr>
+          <w:rFonts w:ascii="Calibri" w:hAnsi="Calibri" w:cs="Calibri"/>
+          <w:i/>
+          <w:iCs/>
+          <w:color w:val="595959" w:themeColor="text1" w:themeTint="A6"/>
+          <w:sz w:val="24"/>
+          <w:szCs w:val="24"/>
+          <w:lang w:val="fr-FR"/>
+        </w:rPr>
+        <w:t xml:space="preserve"> pattern</w:t>
+      </w:r>
+      <w:r>
+        <w:rPr>
+          <w:rFonts w:ascii="Calibri" w:hAnsi="Calibri" w:cs="Calibri"/>
+          <w:sz w:val="24"/>
+          <w:szCs w:val="24"/>
+          <w:lang w:val="fr-FR"/>
+        </w:rPr>
+        <w:t>)</w:t>
+      </w:r>
+    </w:p>
+    <w:p>
+      <w:pPr>
+        <w:ind w:left="504"/>
+        <w:rPr>
+          <w:rFonts w:ascii="Calibri" w:hAnsi="Calibri" w:cs="Calibri"/>
+          <w:sz w:val="24"/>
+          <w:szCs w:val="24"/>
+        </w:rPr>
+      </w:pPr>
+      <w:r>
+        <w:rPr>
+          <w:rFonts w:ascii="Calibri" w:hAnsi="Calibri" w:cs="Calibri"/>
+          <w:sz w:val="24"/>
+          <w:szCs w:val="24"/>
+        </w:rPr>
+        <w:t xml:space="preserve">Here we’re telling </w:t>
+      </w:r>
+      <w:proofErr w:type="spellStart"/>
+      <w:r>
+        <w:rPr>
+          <w:rFonts w:ascii="Calibri" w:hAnsi="Calibri" w:cs="Calibri"/>
+          <w:sz w:val="24"/>
+          <w:szCs w:val="24"/>
+        </w:rPr>
+        <w:t>postgres</w:t>
+      </w:r>
+      <w:proofErr w:type="spellEnd"/>
+      <w:r>
+        <w:rPr>
+          <w:rFonts w:ascii="Calibri" w:hAnsi="Calibri" w:cs="Calibri"/>
+          <w:sz w:val="24"/>
+          <w:szCs w:val="24"/>
+        </w:rPr>
+        <w:t xml:space="preserve"> to generate logs in the CSV format and to output them to the </w:t>
+      </w:r>
+      <w:proofErr w:type="spellStart"/>
+      <w:r>
+        <w:rPr>
+          <w:rFonts w:ascii="Calibri" w:hAnsi="Calibri" w:cs="Calibri"/>
+          <w:sz w:val="24"/>
+          <w:szCs w:val="24"/>
+        </w:rPr>
+        <w:t>pg_log</w:t>
+      </w:r>
+      <w:proofErr w:type="spellEnd"/>
+      <w:r>
+        <w:rPr>
+          <w:rFonts w:ascii="Calibri" w:hAnsi="Calibri" w:cs="Calibri"/>
+          <w:sz w:val="24"/>
+          <w:szCs w:val="24"/>
+        </w:rPr>
+        <w:t xml:space="preserve"> directory (within the data directory). We’ve also uncommented the </w:t>
+      </w:r>
+      <w:proofErr w:type="spellStart"/>
+      <w:r>
+        <w:rPr>
+          <w:rFonts w:ascii="Calibri" w:hAnsi="Calibri" w:cs="Calibri"/>
+          <w:sz w:val="24"/>
+          <w:szCs w:val="24"/>
+        </w:rPr>
+        <w:t>log_filename</w:t>
+      </w:r>
+      <w:proofErr w:type="spellEnd"/>
+      <w:r>
+        <w:rPr>
+          <w:rFonts w:ascii="Calibri" w:hAnsi="Calibri" w:cs="Calibri"/>
+          <w:sz w:val="24"/>
+          <w:szCs w:val="24"/>
+        </w:rPr>
+        <w:t xml:space="preserve"> setting to produce some proper name including timestamps for the log files.</w:t>
+      </w:r>
+    </w:p>
+    <w:p>
+      <w:pPr>
+        <w:ind w:left="504"/>
+        <w:rPr>
+          <w:rFonts w:ascii="Calibri" w:hAnsi="Calibri" w:cs="Calibri"/>
+          <w:sz w:val="24"/>
+          <w:szCs w:val="24"/>
+        </w:rPr>
+      </w:pPr>
+      <w:r>
+        <w:rPr>
+          <w:rFonts w:ascii="Calibri" w:hAnsi="Calibri" w:cs="Calibri"/>
+          <w:sz w:val="24"/>
+          <w:szCs w:val="24"/>
+        </w:rPr>
+        <w:lastRenderedPageBreak/>
+        <w:t xml:space="preserve">The final step is to restart the PostgreSQL service so that these settings, in particular </w:t>
+      </w:r>
+      <w:proofErr w:type="spellStart"/>
+      <w:r>
+        <w:rPr>
+          <w:rFonts w:ascii="Calibri" w:hAnsi="Calibri" w:cs="Calibri"/>
+          <w:sz w:val="24"/>
+          <w:szCs w:val="24"/>
+        </w:rPr>
+        <w:t>logging_collector</w:t>
+      </w:r>
+      <w:proofErr w:type="spellEnd"/>
+      <w:r>
+        <w:rPr>
+          <w:rFonts w:ascii="Calibri" w:hAnsi="Calibri" w:cs="Calibri"/>
+          <w:sz w:val="24"/>
+          <w:szCs w:val="24"/>
+        </w:rPr>
+        <w:t>, will take effect</w:t>
+      </w:r>
+    </w:p>
+    <w:p>
+      <w:pPr>
+        <w:ind w:left="504"/>
+        <w:rPr>
+          <w:rFonts w:ascii="Calibri" w:hAnsi="Calibri" w:cs="Calibri"/>
+          <w:b/>
+          <w:bCs/>
+          <w:sz w:val="24"/>
+          <w:szCs w:val="24"/>
+          <w:u w:val="single"/>
+        </w:rPr>
+      </w:pPr>
+      <w:r>
+        <w:rPr>
+          <w:rFonts w:ascii="Calibri" w:hAnsi="Calibri" w:cs="Calibri"/>
+          <w:b/>
+          <w:bCs/>
+          <w:sz w:val="24"/>
+          <w:szCs w:val="24"/>
+          <w:u w:val="single"/>
+        </w:rPr>
+        <w:t>Verifying Log Generation</w:t>
+      </w:r>
+    </w:p>
+    <w:p>
+      <w:pPr>
+        <w:ind w:left="504"/>
+        <w:rPr>
+          <w:rFonts w:ascii="Calibri" w:hAnsi="Calibri" w:cs="Calibri"/>
+          <w:sz w:val="24"/>
+          <w:szCs w:val="24"/>
+        </w:rPr>
+      </w:pPr>
+      <w:r>
+        <w:rPr>
+          <w:rFonts w:ascii="Calibri" w:hAnsi="Calibri" w:cs="Calibri"/>
+          <w:sz w:val="24"/>
+          <w:szCs w:val="24"/>
+        </w:rPr>
+        <w:t>First</w:t>
+      </w:r>
+      <w:r>
+        <w:rPr>
+          <w:rFonts w:ascii="Calibri" w:hAnsi="Calibri" w:cs="Calibri"/>
+          <w:sz w:val="24"/>
+          <w:szCs w:val="24"/>
+        </w:rPr>
+        <w:t xml:space="preserve"> we need the </w:t>
+      </w:r>
+      <w:r>
+        <w:rPr>
+          <w:rFonts w:ascii="Calibri" w:hAnsi="Calibri" w:cs="Calibri"/>
+          <w:sz w:val="24"/>
+          <w:szCs w:val="24"/>
+        </w:rPr>
+        <w:t xml:space="preserve">path of the </w:t>
+      </w:r>
+      <w:r>
+        <w:rPr>
+          <w:rFonts w:ascii="Calibri" w:hAnsi="Calibri" w:cs="Calibri"/>
+          <w:b/>
+          <w:bCs/>
+          <w:sz w:val="24"/>
+          <w:szCs w:val="24"/>
+        </w:rPr>
+        <w:t>data</w:t>
+      </w:r>
+      <w:r>
+        <w:rPr>
+          <w:rFonts w:ascii="Calibri" w:hAnsi="Calibri" w:cs="Calibri"/>
+          <w:sz w:val="24"/>
+          <w:szCs w:val="24"/>
+        </w:rPr>
+        <w:t xml:space="preserve"> directory</w:t>
+      </w:r>
+      <w:r>
+        <w:rPr>
+          <w:rFonts w:ascii="Calibri" w:hAnsi="Calibri" w:cs="Calibri"/>
+          <w:sz w:val="24"/>
+          <w:szCs w:val="24"/>
+        </w:rPr>
+        <w:t xml:space="preserve"> for your </w:t>
+      </w:r>
+      <w:proofErr w:type="spellStart"/>
+      <w:r>
+        <w:rPr>
+          <w:rFonts w:ascii="Calibri" w:hAnsi="Calibri" w:cs="Calibri"/>
+          <w:sz w:val="24"/>
+          <w:szCs w:val="24"/>
+        </w:rPr>
+        <w:t>postgres</w:t>
+      </w:r>
+      <w:proofErr w:type="spellEnd"/>
+      <w:r>
+        <w:rPr>
+          <w:rFonts w:ascii="Calibri" w:hAnsi="Calibri" w:cs="Calibri"/>
+          <w:sz w:val="24"/>
+          <w:szCs w:val="24"/>
+        </w:rPr>
+        <w:t xml:space="preserve"> installation</w:t>
+      </w:r>
+      <w:r>
+        <w:rPr>
+          <w:rFonts w:ascii="Calibri" w:hAnsi="Calibri" w:cs="Calibri"/>
+          <w:sz w:val="24"/>
+          <w:szCs w:val="24"/>
+        </w:rPr>
+        <w:t>, and retrieving the path is a matter of another simple SHOW statement:</w:t>
+      </w:r>
+    </w:p>
+    <w:p>
+      <w:pPr>
+        <w:keepNext/>
+        <w:ind w:left="504"/>
+      </w:pPr>
+      <w:r>
+        <w:rPr>
+          <w:rFonts w:ascii="Calibri" w:hAnsi="Calibri" w:cs="Calibri"/>
+          <w:noProof/>
+          <w:sz w:val="24"/>
+          <w:szCs w:val="24"/>
+          <w:lang w:eastAsia="en-GB"/>
+        </w:rPr>
+        <w:drawing>
+          <wp:inline distT="0" distB="0" distL="0" distR="0" wp14:anchorId="2746742F" wp14:editId="54E3E7DF">
+            <wp:extent cx="5731510" cy="1012190"/>
+            <wp:effectExtent l="0" t="0" r="2540" b="0"/>
+            <wp:docPr id="2" name="Picture 2"/>
+            <wp:cNvGraphicFramePr>
+              <a:graphicFrameLocks xmlns:a="http://schemas.openxmlformats.org/drawingml/2006/main" noChangeAspect="1"/>
+            </wp:cNvGraphicFramePr>
+            <a:graphic xmlns:a="http://schemas.openxmlformats.org/drawingml/2006/main">
+              <a:graphicData uri="http://schemas.openxmlformats.org/drawingml/2006/picture">
+                <pic:pic xmlns:pic="http://schemas.openxmlformats.org/drawingml/2006/picture">
+                  <pic:nvPicPr>
+                    <pic:cNvPr id="2" name="show_dir.png"/>
+                    <pic:cNvPicPr/>
+                  </pic:nvPicPr>
+                  <pic:blipFill>
+                    <a:blip r:embed="rId10">
+                      <a:extLst>
+                        <a:ext uri="{28A0092B-C50C-407E-A947-70E740481C1C}">
+                          <a14:useLocalDpi xmlns:a14="http://schemas.microsoft.com/office/drawing/2010/main" val="0"/>
+                        </a:ext>
+                      </a:extLst>
+                    </a:blip>
+                    <a:stretch>
+                      <a:fillRect/>
+                    </a:stretch>
+                  </pic:blipFill>
+                  <pic:spPr>
+                    <a:xfrm>
+                      <a:off x="0" y="0"/>
+                      <a:ext cx="5731510" cy="1012190"/>
+                    </a:xfrm>
+                    <a:prstGeom prst="rect">
+                      <a:avLst/>
+                    </a:prstGeom>
+                  </pic:spPr>
+                </pic:pic>
+              </a:graphicData>
+            </a:graphic>
+          </wp:inline>
+        </w:drawing>
+      </w:r>
+    </w:p>
+    <w:p>
+      <w:pPr>
+        <w:pStyle w:val="Caption"/>
+        <w:jc w:val="center"/>
+      </w:pPr>
+      <w:r>
+        <w:t xml:space="preserve">Figure </w:t>
+      </w:r>
+      <w:r>
+        <w:fldChar w:fldCharType="begin"/>
+      </w:r>
+      <w:r>
+        <w:instrText xml:space="preserve"> SEQ Figure \* ARABIC </w:instrText>
+      </w:r>
+      <w:r>
+        <w:fldChar w:fldCharType="separate"/>
+      </w:r>
+      <w:r>
+        <w:rPr>
+          <w:noProof/>
+        </w:rPr>
+        <w:t>5</w:t>
+      </w:r>
+      <w:r>
+        <w:fldChar w:fldCharType="end"/>
+      </w:r>
+      <w:r>
+        <w:t xml:space="preserve"> - Show Directory</w:t>
+      </w:r>
+    </w:p>
+    <w:p>
+      <w:pPr>
+        <w:ind w:left="504"/>
+        <w:rPr>
+          <w:rFonts w:cstheme="minorHAnsi"/>
+          <w:sz w:val="24"/>
+          <w:szCs w:val="24"/>
+        </w:rPr>
+      </w:pPr>
+      <w:r>
+        <w:rPr>
+          <w:rFonts w:cstheme="minorHAnsi"/>
+          <w:sz w:val="24"/>
+          <w:szCs w:val="24"/>
+        </w:rPr>
+        <w:t>Once the system has been restarted logging should begin immediately. To ensure this is the case, navigate to the data/</w:t>
+      </w:r>
+      <w:proofErr w:type="spellStart"/>
+      <w:r>
+        <w:rPr>
+          <w:rFonts w:cstheme="minorHAnsi"/>
+          <w:sz w:val="24"/>
+          <w:szCs w:val="24"/>
+        </w:rPr>
+        <w:t>pg_log</w:t>
+      </w:r>
+      <w:proofErr w:type="spellEnd"/>
+      <w:r>
+        <w:rPr>
+          <w:rFonts w:cstheme="minorHAnsi"/>
+          <w:sz w:val="24"/>
+          <w:szCs w:val="24"/>
+        </w:rPr>
+        <w:t xml:space="preserve"> director</w:t>
+      </w:r>
+      <w:r>
+        <w:rPr>
+          <w:rFonts w:cstheme="minorHAnsi"/>
+          <w:sz w:val="24"/>
+          <w:szCs w:val="24"/>
+        </w:rPr>
+        <w:t xml:space="preserve">y of your </w:t>
+      </w:r>
+      <w:proofErr w:type="spellStart"/>
+      <w:r>
+        <w:rPr>
+          <w:rFonts w:cstheme="minorHAnsi"/>
+          <w:sz w:val="24"/>
+          <w:szCs w:val="24"/>
+        </w:rPr>
+        <w:t>postgres</w:t>
+      </w:r>
+      <w:proofErr w:type="spellEnd"/>
+      <w:r>
+        <w:rPr>
+          <w:rFonts w:cstheme="minorHAnsi"/>
+          <w:sz w:val="24"/>
+          <w:szCs w:val="24"/>
+        </w:rPr>
+        <w:t xml:space="preserve"> installation,</w:t>
+      </w:r>
+      <w:r>
+        <w:rPr>
+          <w:rFonts w:cstheme="minorHAnsi"/>
+          <w:sz w:val="24"/>
+          <w:szCs w:val="24"/>
+        </w:rPr>
+        <w:t xml:space="preserve"> so simply navigate to that directory by adding /</w:t>
+      </w:r>
+      <w:proofErr w:type="spellStart"/>
+      <w:r>
+        <w:rPr>
+          <w:rFonts w:cstheme="minorHAnsi"/>
+          <w:sz w:val="24"/>
+          <w:szCs w:val="24"/>
+        </w:rPr>
+        <w:t>pg_log</w:t>
+      </w:r>
+      <w:proofErr w:type="spellEnd"/>
+      <w:r>
+        <w:rPr>
+          <w:rFonts w:cstheme="minorHAnsi"/>
+          <w:sz w:val="24"/>
+          <w:szCs w:val="24"/>
+        </w:rPr>
+        <w:t xml:space="preserve"> to the end to get into the log directory</w:t>
+      </w:r>
+      <w:r>
+        <w:rPr>
+          <w:rFonts w:cstheme="minorHAnsi"/>
+          <w:sz w:val="24"/>
+          <w:szCs w:val="24"/>
+        </w:rPr>
+        <w:t>.</w:t>
+      </w:r>
+    </w:p>
+    <w:p>
+      <w:pPr>
+        <w:ind w:left="504"/>
+        <w:rPr>
+          <w:rFonts w:cstheme="minorHAnsi"/>
+          <w:sz w:val="24"/>
+          <w:szCs w:val="24"/>
+        </w:rPr>
+      </w:pPr>
+      <w:r>
+        <w:rPr>
+          <w:rFonts w:cstheme="minorHAnsi"/>
+          <w:sz w:val="24"/>
+          <w:szCs w:val="24"/>
+        </w:rPr>
+        <w:t>Now you should see a log file has been created followi</w:t>
+      </w:r>
+      <w:r>
+        <w:rPr>
+          <w:rFonts w:cstheme="minorHAnsi"/>
+          <w:sz w:val="24"/>
+          <w:szCs w:val="24"/>
+        </w:rPr>
+        <w:t>ng the previous service restart.</w:t>
+      </w:r>
+    </w:p>
+    <w:p>
+      <w:pPr>
+        <w:ind w:left="504"/>
+        <w:rPr>
+          <w:rFonts w:cstheme="minorHAnsi"/>
+          <w:sz w:val="24"/>
+          <w:szCs w:val="24"/>
+        </w:rPr>
+      </w:pPr>
+      <w:r>
+        <w:rPr>
+          <w:rFonts w:cstheme="minorHAnsi"/>
+          <w:sz w:val="24"/>
+          <w:szCs w:val="24"/>
+        </w:rPr>
+        <w:t>There we have it; automatically generated log files are enabled with PostgreSQL by changing just a few configuration settings.</w:t>
+      </w:r>
+    </w:p>
+    <w:p>
+      <w:pPr>
+        <w:ind w:left="504"/>
+        <w:rPr>
+          <w:rFonts w:cstheme="minorHAnsi"/>
+          <w:b/>
+          <w:bCs/>
+          <w:sz w:val="24"/>
+          <w:szCs w:val="24"/>
+        </w:rPr>
+      </w:pPr>
+      <w:r>
+        <w:rPr>
+          <w:rFonts w:cstheme="minorHAnsi"/>
+          <w:b/>
+          <w:bCs/>
+          <w:sz w:val="24"/>
+          <w:szCs w:val="24"/>
+        </w:rPr>
+        <w:t>THANKS!</w:t>
+      </w:r>
+    </w:p>
+    <w:p>
+      <w:pPr>
+        <w:pStyle w:val="ListParagraph"/>
+        <w:rPr>
+          <w:rFonts w:ascii="Calibri" w:hAnsi="Calibri" w:cs="Calibri"/>
+          <w:sz w:val="24"/>
+          <w:szCs w:val="24"/>
+        </w:rPr>
+      </w:pPr>
+      <w:bookmarkStart w:id="0" w:name="_GoBack"/>
+      <w:bookmarkEnd w:id="0"/>
+    </w:p>
+    <w:p>
+      <w:pPr>
+        <w:pStyle w:val="ListParagraph"/>
+        <w:ind w:left="576"/>
+        <w:rPr>
+          <w:rFonts w:ascii="Calibri" w:hAnsi="Calibri" w:cs="Calibri"/>
+          <w:b/>
+          <w:bCs/>
+          <w:sz w:val="24"/>
+          <w:szCs w:val="24"/>
+          <w:u w:val="single"/>
+        </w:rPr>
+      </w:pPr>
+      <w:r>
+        <w:rPr>
+          <w:rFonts w:ascii="Calibri" w:hAnsi="Calibri" w:cs="Calibri"/>
+          <w:b/>
+          <w:bCs/>
+          <w:sz w:val="24"/>
+          <w:szCs w:val="24"/>
+          <w:u w:val="single"/>
+        </w:rPr>
+        <w:t xml:space="preserve"> </w:t>
+      </w:r>
+    </w:p>
+    <w:p/>
     <w:sectPr>
       <w:pgSz w:w="11906" w:h="16838"/>
       <w:pgMar w:top="1440" w:right="1440" w:bottom="1440" w:left="1440" w:header="708" w:footer="708" w:gutter="0"/>
@@ -1259,7 +2614,7 @@
   <w:abstractNum w:abstractNumId="1">
     <w:nsid w:val="1E7B05C6"/>
     <w:multiLevelType w:val="hybridMultilevel"/>
-    <w:tmpl w:val="3FC03A4C"/>
+    <w:tmpl w:val="67780166"/>
     <w:lvl w:ilvl="0" w:tplc="08090013">
       <w:start w:val="1"/>
       <w:numFmt w:val="upperRoman"/>
@@ -1456,6 +2811,119 @@
     </w:lvl>
   </w:abstractNum>
   <w:abstractNum w:abstractNumId="3">
+    <w:nsid w:val="29A30C91"/>
+    <w:multiLevelType w:val="hybridMultilevel"/>
+    <w:tmpl w:val="A3FCA48A"/>
+    <w:lvl w:ilvl="0" w:tplc="08090001">
+      <w:start w:val="1"/>
+      <w:numFmt w:val="bullet"/>
+      <w:lvlText w:val=""/>
+      <w:lvlJc w:val="left"/>
+      <w:pPr>
+        <w:ind w:left="720" w:hanging="360"/>
+      </w:pPr>
+      <w:rPr>
+        <w:rFonts w:ascii="Symbol" w:hAnsi="Symbol" w:hint="default"/>
+      </w:rPr>
+    </w:lvl>
+    <w:lvl w:ilvl="1" w:tplc="08090003" w:tentative="1">
+      <w:start w:val="1"/>
+      <w:numFmt w:val="bullet"/>
+      <w:lvlText w:val="o"/>
+      <w:lvlJc w:val="left"/>
+      <w:pPr>
+        <w:ind w:left="1440" w:hanging="360"/>
+      </w:pPr>
+      <w:rPr>
+        <w:rFonts w:ascii="Courier New" w:hAnsi="Courier New" w:cs="Courier New" w:hint="default"/>
+      </w:rPr>
+    </w:lvl>
+    <w:lvl w:ilvl="2" w:tplc="08090005" w:tentative="1">
+      <w:start w:val="1"/>
+      <w:numFmt w:val="bullet"/>
+      <w:lvlText w:val=""/>
+      <w:lvlJc w:val="left"/>
+      <w:pPr>
+        <w:ind w:left="2160" w:hanging="360"/>
+      </w:pPr>
+      <w:rPr>
+        <w:rFonts w:ascii="Wingdings" w:hAnsi="Wingdings" w:hint="default"/>
+      </w:rPr>
+    </w:lvl>
+    <w:lvl w:ilvl="3" w:tplc="08090001" w:tentative="1">
+      <w:start w:val="1"/>
+      <w:numFmt w:val="bullet"/>
+      <w:lvlText w:val=""/>
+      <w:lvlJc w:val="left"/>
+      <w:pPr>
+        <w:ind w:left="2880" w:hanging="360"/>
+      </w:pPr>
+      <w:rPr>
+        <w:rFonts w:ascii="Symbol" w:hAnsi="Symbol" w:hint="default"/>
+      </w:rPr>
+    </w:lvl>
+    <w:lvl w:ilvl="4" w:tplc="08090003" w:tentative="1">
+      <w:start w:val="1"/>
+      <w:numFmt w:val="bullet"/>
+      <w:lvlText w:val="o"/>
+      <w:lvlJc w:val="left"/>
+      <w:pPr>
+        <w:ind w:left="3600" w:hanging="360"/>
+      </w:pPr>
+      <w:rPr>
+        <w:rFonts w:ascii="Courier New" w:hAnsi="Courier New" w:cs="Courier New" w:hint="default"/>
+      </w:rPr>
+    </w:lvl>
+    <w:lvl w:ilvl="5" w:tplc="08090005" w:tentative="1">
+      <w:start w:val="1"/>
+      <w:numFmt w:val="bullet"/>
+      <w:lvlText w:val=""/>
+      <w:lvlJc w:val="left"/>
+      <w:pPr>
+        <w:ind w:left="4320" w:hanging="360"/>
+      </w:pPr>
+      <w:rPr>
+        <w:rFonts w:ascii="Wingdings" w:hAnsi="Wingdings" w:hint="default"/>
+      </w:rPr>
+    </w:lvl>
+    <w:lvl w:ilvl="6" w:tplc="08090001" w:tentative="1">
+      <w:start w:val="1"/>
+      <w:numFmt w:val="bullet"/>
+      <w:lvlText w:val=""/>
+      <w:lvlJc w:val="left"/>
+      <w:pPr>
+        <w:ind w:left="5040" w:hanging="360"/>
+      </w:pPr>
+      <w:rPr>
+        <w:rFonts w:ascii="Symbol" w:hAnsi="Symbol" w:hint="default"/>
+      </w:rPr>
+    </w:lvl>
+    <w:lvl w:ilvl="7" w:tplc="08090003" w:tentative="1">
+      <w:start w:val="1"/>
+      <w:numFmt w:val="bullet"/>
+      <w:lvlText w:val="o"/>
+      <w:lvlJc w:val="left"/>
+      <w:pPr>
+        <w:ind w:left="5760" w:hanging="360"/>
+      </w:pPr>
+      <w:rPr>
+        <w:rFonts w:ascii="Courier New" w:hAnsi="Courier New" w:cs="Courier New" w:hint="default"/>
+      </w:rPr>
+    </w:lvl>
+    <w:lvl w:ilvl="8" w:tplc="08090005" w:tentative="1">
+      <w:start w:val="1"/>
+      <w:numFmt w:val="bullet"/>
+      <w:lvlText w:val=""/>
+      <w:lvlJc w:val="left"/>
+      <w:pPr>
+        <w:ind w:left="6480" w:hanging="360"/>
+      </w:pPr>
+      <w:rPr>
+        <w:rFonts w:ascii="Wingdings" w:hAnsi="Wingdings" w:hint="default"/>
+      </w:rPr>
+    </w:lvl>
+  </w:abstractNum>
+  <w:abstractNum w:abstractNumId="4">
     <w:nsid w:val="37D3693D"/>
     <w:multiLevelType w:val="hybridMultilevel"/>
     <w:tmpl w:val="C3D2EF26"/>
@@ -1568,7 +3036,7 @@
       </w:rPr>
     </w:lvl>
   </w:abstractNum>
-  <w:abstractNum w:abstractNumId="4">
+  <w:abstractNum w:abstractNumId="5">
     <w:nsid w:val="43BF39B7"/>
     <w:multiLevelType w:val="hybridMultilevel"/>
     <w:tmpl w:val="D30C1AAE"/>
@@ -1654,7 +3122,7 @@
       </w:pPr>
     </w:lvl>
   </w:abstractNum>
-  <w:abstractNum w:abstractNumId="5">
+  <w:abstractNum w:abstractNumId="6">
     <w:nsid w:val="48342E05"/>
     <w:multiLevelType w:val="hybridMultilevel"/>
     <w:tmpl w:val="73EA35AA"/>
@@ -1767,7 +3235,7 @@
       </w:rPr>
     </w:lvl>
   </w:abstractNum>
-  <w:abstractNum w:abstractNumId="6">
+  <w:abstractNum w:abstractNumId="7">
     <w:nsid w:val="5B4668ED"/>
     <w:multiLevelType w:val="hybridMultilevel"/>
     <w:tmpl w:val="D00AB954"/>
@@ -1853,7 +3321,93 @@
       </w:pPr>
     </w:lvl>
   </w:abstractNum>
-  <w:abstractNum w:abstractNumId="7">
+  <w:abstractNum w:abstractNumId="8">
+    <w:nsid w:val="7553442A"/>
+    <w:multiLevelType w:val="hybridMultilevel"/>
+    <w:tmpl w:val="3FC03A4C"/>
+    <w:lvl w:ilvl="0" w:tplc="08090013">
+      <w:start w:val="1"/>
+      <w:numFmt w:val="upperRoman"/>
+      <w:lvlText w:val="%1."/>
+      <w:lvlJc w:val="right"/>
+      <w:pPr>
+        <w:ind w:left="720" w:hanging="360"/>
+      </w:pPr>
+    </w:lvl>
+    <w:lvl w:ilvl="1" w:tplc="08090019" w:tentative="1">
+      <w:start w:val="1"/>
+      <w:numFmt w:val="lowerLetter"/>
+      <w:lvlText w:val="%2."/>
+      <w:lvlJc w:val="left"/>
+      <w:pPr>
+        <w:ind w:left="1440" w:hanging="360"/>
+      </w:pPr>
+    </w:lvl>
+    <w:lvl w:ilvl="2" w:tplc="0809001B" w:tentative="1">
+      <w:start w:val="1"/>
+      <w:numFmt w:val="lowerRoman"/>
+      <w:lvlText w:val="%3."/>
+      <w:lvlJc w:val="right"/>
+      <w:pPr>
+        <w:ind w:left="2160" w:hanging="180"/>
+      </w:pPr>
+    </w:lvl>
+    <w:lvl w:ilvl="3" w:tplc="0809000F" w:tentative="1">
+      <w:start w:val="1"/>
+      <w:numFmt w:val="decimal"/>
+      <w:lvlText w:val="%4."/>
+      <w:lvlJc w:val="left"/>
+      <w:pPr>
+        <w:ind w:left="2880" w:hanging="360"/>
+      </w:pPr>
+    </w:lvl>
+    <w:lvl w:ilvl="4" w:tplc="08090019" w:tentative="1">
+      <w:start w:val="1"/>
+      <w:numFmt w:val="lowerLetter"/>
+      <w:lvlText w:val="%5."/>
+      <w:lvlJc w:val="left"/>
+      <w:pPr>
+        <w:ind w:left="3600" w:hanging="360"/>
+      </w:pPr>
+    </w:lvl>
+    <w:lvl w:ilvl="5" w:tplc="0809001B" w:tentative="1">
+      <w:start w:val="1"/>
+      <w:numFmt w:val="lowerRoman"/>
+      <w:lvlText w:val="%6."/>
+      <w:lvlJc w:val="right"/>
+      <w:pPr>
+        <w:ind w:left="4320" w:hanging="180"/>
+      </w:pPr>
+    </w:lvl>
+    <w:lvl w:ilvl="6" w:tplc="0809000F" w:tentative="1">
+      <w:start w:val="1"/>
+      <w:numFmt w:val="decimal"/>
+      <w:lvlText w:val="%7."/>
+      <w:lvlJc w:val="left"/>
+      <w:pPr>
+        <w:ind w:left="5040" w:hanging="360"/>
+      </w:pPr>
+    </w:lvl>
+    <w:lvl w:ilvl="7" w:tplc="08090019" w:tentative="1">
+      <w:start w:val="1"/>
+      <w:numFmt w:val="lowerLetter"/>
+      <w:lvlText w:val="%8."/>
+      <w:lvlJc w:val="left"/>
+      <w:pPr>
+        <w:ind w:left="5760" w:hanging="360"/>
+      </w:pPr>
+    </w:lvl>
+    <w:lvl w:ilvl="8" w:tplc="0809001B" w:tentative="1">
+      <w:start w:val="1"/>
+      <w:numFmt w:val="lowerRoman"/>
+      <w:lvlText w:val="%9."/>
+      <w:lvlJc w:val="right"/>
+      <w:pPr>
+        <w:ind w:left="6480" w:hanging="180"/>
+      </w:pPr>
+    </w:lvl>
+  </w:abstractNum>
+  <w:abstractNum w:abstractNumId="9">
     <w:nsid w:val="79630B21"/>
     <w:multiLevelType w:val="hybridMultilevel"/>
     <w:tmpl w:val="25C43FC4"/>
@@ -1940,13 +3494,13 @@
     </w:lvl>
   </w:abstractNum>
   <w:num w:numId="1">
-    <w:abstractNumId w:val="3"/>
+    <w:abstractNumId w:val="4"/>
   </w:num>
   <w:num w:numId="2">
-    <w:abstractNumId w:val="6"/>
+    <w:abstractNumId w:val="7"/>
   </w:num>
   <w:num w:numId="3">
-    <w:abstractNumId w:val="5"/>
+    <w:abstractNumId w:val="6"/>
   </w:num>
   <w:num w:numId="4">
     <w:abstractNumId w:val="2"/>
@@ -1955,13 +3509,19 @@
     <w:abstractNumId w:val="0"/>
   </w:num>
   <w:num w:numId="6">
-    <w:abstractNumId w:val="7"/>
+    <w:abstractNumId w:val="9"/>
   </w:num>
   <w:num w:numId="7">
     <w:abstractNumId w:val="1"/>
   </w:num>
   <w:num w:numId="8">
-    <w:abstractNumId w:val="4"/>
+    <w:abstractNumId w:val="5"/>
+  </w:num>
+  <w:num w:numId="9">
+    <w:abstractNumId w:val="8"/>
+  </w:num>
+  <w:num w:numId="10">
+    <w:abstractNumId w:val="3"/>
   </w:num>
 </w:numbering>
 </file>
@@ -2771,4 +4331,16 @@
     </a:ext>
   </a:extLst>
 </a:theme>
+</file>
+
+<file path=customXml/item1.xml><?xml version="1.0" encoding="utf-8"?>
+<b:Sources xmlns:b="http://schemas.openxmlformats.org/officeDocument/2006/bibliography" xmlns="http://schemas.openxmlformats.org/officeDocument/2006/bibliography" SelectedStyle="\APASixthEditionOfficeOnline.xsl" StyleName="APA" Version="6"/>
+</file>
+
+<file path=customXml/itemProps1.xml><?xml version="1.0" encoding="utf-8"?>
+<ds:datastoreItem xmlns:ds="http://schemas.openxmlformats.org/officeDocument/2006/customXml" ds:itemID="{30EDE3FD-BC43-4627-B29A-C5EEA73ECAB4}">
+  <ds:schemaRefs>
+    <ds:schemaRef ds:uri="http://schemas.openxmlformats.org/officeDocument/2006/bibliography"/>
+  </ds:schemaRefs>
+</ds:datastoreItem>
 </file>
</xml_diff>